<commit_message>
update report with code snippet for url shortner
</commit_message>
<xml_diff>
--- a/CS599 Assignment 1- Report 040116.docx
+++ b/CS599 Assignment 1- Report 040116.docx
@@ -58,15 +58,6 @@
           <w:rFonts w:ascii="Times New Roman" w:hAnsi="Times New Roman" w:cs="Times New Roman"/>
           <w:sz w:val="28"/>
           <w:szCs w:val="28"/>
-        </w:rPr>
-      </w:pPr>
-    </w:p>
-    <w:p>
-      <w:pPr>
-        <w:rPr>
-          <w:rFonts w:ascii="Times New Roman" w:hAnsi="Times New Roman" w:cs="Times New Roman"/>
-          <w:sz w:val="24"/>
-          <w:szCs w:val="24"/>
         </w:rPr>
       </w:pPr>
     </w:p>
@@ -391,8 +382,17 @@
       <w:pPr>
         <w:rPr>
           <w:rFonts w:ascii="Times New Roman" w:hAnsi="Times New Roman" w:cs="Times New Roman"/>
-          <w:sz w:val="16"/>
-          <w:szCs w:val="16"/>
+          <w:sz w:val="24"/>
+          <w:szCs w:val="24"/>
+        </w:rPr>
+      </w:pPr>
+    </w:p>
+    <w:p>
+      <w:pPr>
+        <w:rPr>
+          <w:rFonts w:ascii="Times New Roman" w:hAnsi="Times New Roman" w:cs="Times New Roman"/>
+          <w:sz w:val="24"/>
+          <w:szCs w:val="24"/>
         </w:rPr>
       </w:pPr>
     </w:p>
@@ -1168,7 +1168,28 @@
           <w:rFonts w:ascii="Times New Roman" w:eastAsia="Times New Roman" w:hAnsi="Times New Roman" w:cs="Times New Roman"/>
           <w:lang w:val="en-IN" w:eastAsia="en-IN"/>
         </w:rPr>
-        <w:t>We applied this parser to all the files within the TREC Polar Domain Dataset</w:t>
+        <w:t>This</w:t>
+      </w:r>
+      <w:r>
+        <w:rPr>
+          <w:rFonts w:ascii="Times New Roman" w:eastAsia="Times New Roman" w:hAnsi="Times New Roman" w:cs="Times New Roman"/>
+          <w:lang w:val="en-IN" w:eastAsia="en-IN"/>
+        </w:rPr>
+        <w:t xml:space="preserve"> parser </w:t>
+      </w:r>
+      <w:r>
+        <w:rPr>
+          <w:rFonts w:ascii="Times New Roman" w:eastAsia="Times New Roman" w:hAnsi="Times New Roman" w:cs="Times New Roman"/>
+          <w:lang w:val="en-IN" w:eastAsia="en-IN"/>
+        </w:rPr>
+        <w:t xml:space="preserve">was ran upon </w:t>
+      </w:r>
+      <w:r>
+        <w:rPr>
+          <w:rFonts w:ascii="Times New Roman" w:eastAsia="Times New Roman" w:hAnsi="Times New Roman" w:cs="Times New Roman"/>
+          <w:lang w:val="en-IN" w:eastAsia="en-IN"/>
+        </w:rPr>
+        <w:t>all the files within the TREC Polar Domain Dataset</w:t>
       </w:r>
     </w:p>
     <w:p>
@@ -1197,7 +1218,16 @@
           <w:rFonts w:ascii="Times New Roman" w:eastAsia="Times New Roman" w:hAnsi="Times New Roman" w:cs="Times New Roman"/>
           <w:lang w:val="en-IN" w:eastAsia="en-IN"/>
         </w:rPr>
-        <w:t>rom the files. We developed an algorithm for extracting the measurements, which is outlined below:</w:t>
+        <w:t>rom the files. We developed an algorithm for extracting the measurements, which is outlined</w:t>
+      </w:r>
+      <w:bookmarkStart w:id="0" w:name="_GoBack"/>
+      <w:bookmarkEnd w:id="0"/>
+      <w:r>
+        <w:rPr>
+          <w:rFonts w:ascii="Times New Roman" w:eastAsia="Times New Roman" w:hAnsi="Times New Roman" w:cs="Times New Roman"/>
+          <w:lang w:val="en-IN" w:eastAsia="en-IN"/>
+        </w:rPr>
+        <w:t xml:space="preserve"> below:</w:t>
       </w:r>
     </w:p>
     <w:p>
@@ -1403,6 +1433,325 @@
         </w:rPr>
         <w:t>A sample JSON containing the short URL and relative file path is shown below:</w:t>
       </w:r>
+      <w:r>
+        <w:rPr>
+          <w:rFonts w:ascii="Times New Roman" w:eastAsia="Times New Roman" w:hAnsi="Times New Roman" w:cs="Times New Roman"/>
+          <w:lang w:val="en-IN" w:eastAsia="en-IN"/>
+        </w:rPr>
+        <w:t xml:space="preserve"> </w:t>
+      </w:r>
+    </w:p>
+    <w:p>
+      <w:pPr>
+        <w:pStyle w:val="ListParagraph"/>
+        <w:spacing w:after="0" w:line="276" w:lineRule="auto"/>
+        <w:ind w:left="810"/>
+        <w:jc w:val="both"/>
+        <w:rPr>
+          <w:rFonts w:ascii="Times New Roman" w:eastAsia="Times New Roman" w:hAnsi="Times New Roman" w:cs="Times New Roman"/>
+          <w:lang w:val="en-IN" w:eastAsia="en-IN"/>
+        </w:rPr>
+      </w:pPr>
+    </w:p>
+    <w:p>
+      <w:pPr>
+        <w:pStyle w:val="ListParagraph"/>
+        <w:pBdr>
+          <w:top w:val="single" w:sz="4" w:space="1" w:color="auto"/>
+          <w:left w:val="single" w:sz="4" w:space="4" w:color="auto"/>
+          <w:bottom w:val="single" w:sz="4" w:space="1" w:color="auto"/>
+          <w:right w:val="single" w:sz="4" w:space="4" w:color="auto"/>
+        </w:pBdr>
+        <w:spacing w:after="0" w:line="276" w:lineRule="auto"/>
+        <w:ind w:left="810"/>
+        <w:jc w:val="both"/>
+        <w:rPr>
+          <w:rFonts w:eastAsia="Times New Roman" w:cs="Times New Roman"/>
+          <w:lang w:val="en-IN" w:eastAsia="en-IN"/>
+        </w:rPr>
+      </w:pPr>
+      <w:r>
+        <w:rPr>
+          <w:rFonts w:eastAsia="Times New Roman" w:cs="Times New Roman"/>
+          <w:lang w:val="en-IN" w:eastAsia="en-IN"/>
+        </w:rPr>
+        <w:t xml:space="preserve">{"metadata": </w:t>
+      </w:r>
+    </w:p>
+    <w:p>
+      <w:pPr>
+        <w:pStyle w:val="ListParagraph"/>
+        <w:pBdr>
+          <w:top w:val="single" w:sz="4" w:space="1" w:color="auto"/>
+          <w:left w:val="single" w:sz="4" w:space="4" w:color="auto"/>
+          <w:bottom w:val="single" w:sz="4" w:space="1" w:color="auto"/>
+          <w:right w:val="single" w:sz="4" w:space="4" w:color="auto"/>
+        </w:pBdr>
+        <w:spacing w:after="0" w:line="276" w:lineRule="auto"/>
+        <w:ind w:left="810"/>
+        <w:jc w:val="both"/>
+        <w:rPr>
+          <w:rFonts w:eastAsia="Times New Roman" w:cs="Times New Roman"/>
+          <w:lang w:val="en-IN" w:eastAsia="en-IN"/>
+        </w:rPr>
+      </w:pPr>
+      <w:r>
+        <w:rPr>
+          <w:rFonts w:eastAsia="Times New Roman" w:cs="Times New Roman"/>
+          <w:lang w:val="en-IN" w:eastAsia="en-IN"/>
+        </w:rPr>
+        <w:tab/>
+        <w:t>{</w:t>
+      </w:r>
+    </w:p>
+    <w:p>
+      <w:pPr>
+        <w:pStyle w:val="ListParagraph"/>
+        <w:pBdr>
+          <w:top w:val="single" w:sz="4" w:space="1" w:color="auto"/>
+          <w:left w:val="single" w:sz="4" w:space="4" w:color="auto"/>
+          <w:bottom w:val="single" w:sz="4" w:space="1" w:color="auto"/>
+          <w:right w:val="single" w:sz="4" w:space="4" w:color="auto"/>
+        </w:pBdr>
+        <w:spacing w:after="0" w:line="276" w:lineRule="auto"/>
+        <w:ind w:left="810"/>
+        <w:jc w:val="both"/>
+        <w:rPr>
+          <w:rFonts w:eastAsia="Times New Roman" w:cs="Times New Roman"/>
+          <w:lang w:val="en-IN" w:eastAsia="en-IN"/>
+        </w:rPr>
+      </w:pPr>
+      <w:r>
+        <w:rPr>
+          <w:rFonts w:eastAsia="Times New Roman" w:cs="Times New Roman"/>
+          <w:lang w:val="en-IN" w:eastAsia="en-IN"/>
+        </w:rPr>
+        <w:tab/>
+        <w:t>"</w:t>
+      </w:r>
+      <w:proofErr w:type="spellStart"/>
+      <w:proofErr w:type="gramStart"/>
+      <w:r>
+        <w:rPr>
+          <w:rFonts w:eastAsia="Times New Roman" w:cs="Times New Roman"/>
+          <w:lang w:val="en-IN" w:eastAsia="en-IN"/>
+        </w:rPr>
+        <w:t>filePath</w:t>
+      </w:r>
+      <w:proofErr w:type="spellEnd"/>
+      <w:proofErr w:type="gramEnd"/>
+      <w:r>
+        <w:rPr>
+          <w:rFonts w:eastAsia="Times New Roman" w:cs="Times New Roman"/>
+          <w:lang w:val="en-IN" w:eastAsia="en-IN"/>
+        </w:rPr>
+        <w:t xml:space="preserve">": </w:t>
+      </w:r>
+      <w:r>
+        <w:rPr>
+          <w:rFonts w:eastAsia="Times New Roman" w:cs="Times New Roman"/>
+          <w:lang w:val="en-IN" w:eastAsia="en-IN"/>
+        </w:rPr>
+        <w:t>“</w:t>
+      </w:r>
+      <w:r>
+        <w:rPr>
+          <w:rFonts w:eastAsia="Times New Roman" w:cs="Times New Roman"/>
+          <w:lang w:val="en-IN" w:eastAsia="en-IN"/>
+        </w:rPr>
+        <w:t>org/</w:t>
+      </w:r>
+      <w:proofErr w:type="spellStart"/>
+      <w:r>
+        <w:rPr>
+          <w:rFonts w:eastAsia="Times New Roman" w:cs="Times New Roman"/>
+          <w:lang w:val="en-IN" w:eastAsia="en-IN"/>
+        </w:rPr>
+        <w:t>aoncadis</w:t>
+      </w:r>
+      <w:proofErr w:type="spellEnd"/>
+      <w:r>
+        <w:rPr>
+          <w:rFonts w:eastAsia="Times New Roman" w:cs="Times New Roman"/>
+          <w:lang w:val="en-IN" w:eastAsia="en-IN"/>
+        </w:rPr>
+        <w:t>/www/96DEB8E3B9</w:t>
+      </w:r>
+      <w:r>
+        <w:rPr>
+          <w:rFonts w:eastAsia="Times New Roman" w:cs="Times New Roman"/>
+          <w:lang w:val="en-IN" w:eastAsia="en-IN"/>
+        </w:rPr>
+        <w:t xml:space="preserve">… </w:t>
+      </w:r>
+      <w:r>
+        <w:rPr>
+          <w:rFonts w:eastAsia="Times New Roman" w:cs="Times New Roman"/>
+          <w:lang w:val="en-IN" w:eastAsia="en-IN"/>
+        </w:rPr>
+        <w:t xml:space="preserve">CA50B668CAB77D03392AC7F4A790670706662D030", </w:t>
+      </w:r>
+    </w:p>
+    <w:p>
+      <w:pPr>
+        <w:pStyle w:val="ListParagraph"/>
+        <w:pBdr>
+          <w:top w:val="single" w:sz="4" w:space="1" w:color="auto"/>
+          <w:left w:val="single" w:sz="4" w:space="4" w:color="auto"/>
+          <w:bottom w:val="single" w:sz="4" w:space="1" w:color="auto"/>
+          <w:right w:val="single" w:sz="4" w:space="4" w:color="auto"/>
+        </w:pBdr>
+        <w:spacing w:after="0" w:line="276" w:lineRule="auto"/>
+        <w:ind w:left="810"/>
+        <w:jc w:val="both"/>
+        <w:rPr>
+          <w:rFonts w:eastAsia="Times New Roman" w:cs="Times New Roman"/>
+          <w:lang w:val="en-IN" w:eastAsia="en-IN"/>
+        </w:rPr>
+      </w:pPr>
+      <w:r>
+        <w:rPr>
+          <w:rFonts w:eastAsia="Times New Roman" w:cs="Times New Roman"/>
+          <w:lang w:val="en-IN" w:eastAsia="en-IN"/>
+        </w:rPr>
+        <w:tab/>
+        <w:t>"</w:t>
+      </w:r>
+      <w:proofErr w:type="spellStart"/>
+      <w:proofErr w:type="gramStart"/>
+      <w:r>
+        <w:rPr>
+          <w:rFonts w:eastAsia="Times New Roman" w:cs="Times New Roman"/>
+          <w:lang w:val="en-IN" w:eastAsia="en-IN"/>
+        </w:rPr>
+        <w:t>shortURL</w:t>
+      </w:r>
+      <w:proofErr w:type="spellEnd"/>
+      <w:proofErr w:type="gramEnd"/>
+      <w:r>
+        <w:rPr>
+          <w:rFonts w:eastAsia="Times New Roman" w:cs="Times New Roman"/>
+          <w:lang w:val="en-IN" w:eastAsia="en-IN"/>
+        </w:rPr>
+        <w:t>": "polar.usc.edu/2acb03f4"</w:t>
+      </w:r>
+    </w:p>
+    <w:p>
+      <w:pPr>
+        <w:pStyle w:val="ListParagraph"/>
+        <w:pBdr>
+          <w:top w:val="single" w:sz="4" w:space="1" w:color="auto"/>
+          <w:left w:val="single" w:sz="4" w:space="4" w:color="auto"/>
+          <w:bottom w:val="single" w:sz="4" w:space="1" w:color="auto"/>
+          <w:right w:val="single" w:sz="4" w:space="4" w:color="auto"/>
+        </w:pBdr>
+        <w:spacing w:after="0" w:line="276" w:lineRule="auto"/>
+        <w:ind w:left="810"/>
+        <w:jc w:val="both"/>
+        <w:rPr>
+          <w:rFonts w:eastAsia="Times New Roman" w:cs="Times New Roman"/>
+          <w:lang w:val="en-IN" w:eastAsia="en-IN"/>
+        </w:rPr>
+      </w:pPr>
+      <w:r>
+        <w:rPr>
+          <w:rFonts w:eastAsia="Times New Roman" w:cs="Times New Roman"/>
+          <w:lang w:val="en-IN" w:eastAsia="en-IN"/>
+        </w:rPr>
+        <w:tab/>
+        <w:t>}</w:t>
+      </w:r>
+    </w:p>
+    <w:p>
+      <w:pPr>
+        <w:pStyle w:val="ListParagraph"/>
+        <w:pBdr>
+          <w:top w:val="single" w:sz="4" w:space="1" w:color="auto"/>
+          <w:left w:val="single" w:sz="4" w:space="4" w:color="auto"/>
+          <w:bottom w:val="single" w:sz="4" w:space="1" w:color="auto"/>
+          <w:right w:val="single" w:sz="4" w:space="4" w:color="auto"/>
+        </w:pBdr>
+        <w:spacing w:after="0" w:line="276" w:lineRule="auto"/>
+        <w:ind w:left="810"/>
+        <w:jc w:val="both"/>
+        <w:rPr>
+          <w:rFonts w:eastAsia="Times New Roman" w:cs="Times New Roman"/>
+          <w:lang w:val="en-IN" w:eastAsia="en-IN"/>
+        </w:rPr>
+      </w:pPr>
+      <w:r>
+        <w:rPr>
+          <w:rFonts w:eastAsia="Times New Roman" w:cs="Times New Roman"/>
+          <w:lang w:val="en-IN" w:eastAsia="en-IN"/>
+        </w:rPr>
+        <w:t>}</w:t>
+      </w:r>
+    </w:p>
+    <w:p>
+      <w:pPr>
+        <w:pStyle w:val="ListParagraph"/>
+        <w:spacing w:after="0" w:line="276" w:lineRule="auto"/>
+        <w:ind w:left="810"/>
+        <w:jc w:val="center"/>
+        <w:rPr>
+          <w:rFonts w:ascii="Times New Roman" w:eastAsia="Times New Roman" w:hAnsi="Times New Roman" w:cs="Times New Roman"/>
+          <w:sz w:val="20"/>
+          <w:szCs w:val="20"/>
+          <w:lang w:val="en-IN" w:eastAsia="en-IN"/>
+        </w:rPr>
+      </w:pPr>
+      <w:r>
+        <w:rPr>
+          <w:rFonts w:ascii="Times New Roman" w:eastAsia="Times New Roman" w:hAnsi="Times New Roman" w:cs="Times New Roman"/>
+          <w:sz w:val="20"/>
+          <w:szCs w:val="20"/>
+          <w:lang w:val="en-IN" w:eastAsia="en-IN"/>
+        </w:rPr>
+        <w:t xml:space="preserve">Code Snippet 1: Example snippet showing mapping between </w:t>
+      </w:r>
+      <w:proofErr w:type="spellStart"/>
+      <w:r>
+        <w:rPr>
+          <w:rFonts w:ascii="Times New Roman" w:eastAsia="Times New Roman" w:hAnsi="Times New Roman" w:cs="Times New Roman"/>
+          <w:sz w:val="20"/>
+          <w:szCs w:val="20"/>
+          <w:lang w:val="en-IN" w:eastAsia="en-IN"/>
+        </w:rPr>
+        <w:t>filePath</w:t>
+      </w:r>
+      <w:proofErr w:type="spellEnd"/>
+      <w:r>
+        <w:rPr>
+          <w:rFonts w:ascii="Times New Roman" w:eastAsia="Times New Roman" w:hAnsi="Times New Roman" w:cs="Times New Roman"/>
+          <w:sz w:val="20"/>
+          <w:szCs w:val="20"/>
+          <w:lang w:val="en-IN" w:eastAsia="en-IN"/>
+        </w:rPr>
+        <w:t xml:space="preserve"> and </w:t>
+      </w:r>
+      <w:proofErr w:type="spellStart"/>
+      <w:r>
+        <w:rPr>
+          <w:rFonts w:ascii="Times New Roman" w:eastAsia="Times New Roman" w:hAnsi="Times New Roman" w:cs="Times New Roman"/>
+          <w:sz w:val="20"/>
+          <w:szCs w:val="20"/>
+          <w:lang w:val="en-IN" w:eastAsia="en-IN"/>
+        </w:rPr>
+        <w:t>shortURL</w:t>
+      </w:r>
+      <w:proofErr w:type="spellEnd"/>
+    </w:p>
+    <w:p>
+      <w:pPr>
+        <w:pStyle w:val="ListParagraph"/>
+        <w:spacing w:after="0" w:line="276" w:lineRule="auto"/>
+        <w:ind w:left="810"/>
+        <w:jc w:val="both"/>
+        <w:rPr>
+          <w:rFonts w:ascii="Times New Roman" w:eastAsia="Times New Roman" w:hAnsi="Times New Roman" w:cs="Times New Roman"/>
+          <w:lang w:val="en-IN" w:eastAsia="en-IN"/>
+        </w:rPr>
+      </w:pPr>
     </w:p>
     <w:p>
       <w:pPr>
@@ -1423,28 +1772,6 @@
           <w:rFonts w:ascii="Times New Roman" w:eastAsia="Times New Roman" w:hAnsi="Times New Roman" w:cs="Times New Roman"/>
           <w:lang w:val="en-IN" w:eastAsia="en-IN"/>
         </w:rPr>
-        <w:t>Fig: Sample JSON URL Shortner</w:t>
-      </w:r>
-    </w:p>
-    <w:p>
-      <w:pPr>
-        <w:pStyle w:val="ListParagraph"/>
-        <w:numPr>
-          <w:ilvl w:val="0"/>
-          <w:numId w:val="8"/>
-        </w:numPr>
-        <w:spacing w:after="0" w:line="276" w:lineRule="auto"/>
-        <w:jc w:val="both"/>
-        <w:rPr>
-          <w:rFonts w:ascii="Times New Roman" w:eastAsia="Times New Roman" w:hAnsi="Times New Roman" w:cs="Times New Roman"/>
-          <w:lang w:val="en-IN" w:eastAsia="en-IN"/>
-        </w:rPr>
-      </w:pPr>
-      <w:r>
-        <w:rPr>
-          <w:rFonts w:ascii="Times New Roman" w:eastAsia="Times New Roman" w:hAnsi="Times New Roman" w:cs="Times New Roman"/>
-          <w:lang w:val="en-IN" w:eastAsia="en-IN"/>
-        </w:rPr>
         <w:t xml:space="preserve">These JSON files are dumped along with outputs from other parsers developed as a part of this project into the </w:t>
       </w:r>
       <w:proofErr w:type="spellStart"/>
@@ -1631,6 +1958,7 @@
           <w:rFonts w:ascii="Times New Roman" w:eastAsia="Times New Roman" w:hAnsi="Times New Roman" w:cs="Times New Roman"/>
           <w:lang w:val="en-IN" w:eastAsia="en-IN"/>
         </w:rPr>
+        <w:lastRenderedPageBreak/>
         <w:t>Next, the scholar.py program was used to pull 20 related publications for each of the PDF files above. Since there is a limit of requests that can be made using the API, a total of --------- files were pulled.</w:t>
       </w:r>
     </w:p>
@@ -1662,15 +1990,13 @@
         </w:rPr>
         <w:t xml:space="preserve">, Publication Year, </w:t>
       </w:r>
-      <w:proofErr w:type="gramStart"/>
-      <w:r>
-        <w:rPr>
-          <w:rFonts w:ascii="Times New Roman" w:eastAsia="Times New Roman" w:hAnsi="Times New Roman" w:cs="Times New Roman"/>
-          <w:lang w:val="en-IN" w:eastAsia="en-IN"/>
-        </w:rPr>
-        <w:t>Affiliations</w:t>
-      </w:r>
-      <w:proofErr w:type="gramEnd"/>
+      <w:r>
+        <w:rPr>
+          <w:rFonts w:ascii="Times New Roman" w:eastAsia="Times New Roman" w:hAnsi="Times New Roman" w:cs="Times New Roman"/>
+          <w:lang w:val="en-IN" w:eastAsia="en-IN"/>
+        </w:rPr>
+        <w:t>and Affiliations</w:t>
+      </w:r>
       <w:r>
         <w:rPr>
           <w:rFonts w:ascii="Times New Roman" w:eastAsia="Times New Roman" w:hAnsi="Times New Roman" w:cs="Times New Roman"/>
@@ -1758,7 +2084,6 @@
           <w:rFonts w:ascii="Times New Roman" w:eastAsia="Times New Roman" w:hAnsi="Times New Roman" w:cs="Times New Roman"/>
           <w:lang w:val="en-IN" w:eastAsia="en-IN"/>
         </w:rPr>
-        <w:lastRenderedPageBreak/>
         <w:t>Show example field input.</w:t>
       </w:r>
     </w:p>
@@ -2545,14 +2870,7 @@
           <w:rFonts w:ascii="Times New Roman" w:hAnsi="Times New Roman" w:cs="Times New Roman"/>
           <w:highlight w:val="yellow"/>
         </w:rPr>
-        <w:t xml:space="preserve">Explanation of </w:t>
-      </w:r>
-      <w:r>
-        <w:rPr>
-          <w:rFonts w:ascii="Times New Roman" w:hAnsi="Times New Roman" w:cs="Times New Roman"/>
-          <w:highlight w:val="yellow"/>
-        </w:rPr>
-        <w:t>what fields are important to visualize, and what are important to search and to find the data</w:t>
+        <w:t>Explanation of what fields are important to visualize, and what are important to search and to find the data</w:t>
       </w:r>
       <w:r>
         <w:rPr>
@@ -2949,7 +3267,6 @@
         <w:rPr>
           <w:highlight w:val="yellow"/>
         </w:rPr>
-        <w:lastRenderedPageBreak/>
         <w:t xml:space="preserve">e. Develop a program that connects to your </w:t>
       </w:r>
       <w:proofErr w:type="spellStart"/>
@@ -3506,6 +3823,7 @@
           <w:color w:val="000000"/>
           <w:lang w:val="en-IN" w:eastAsia="en-IN"/>
         </w:rPr>
+        <w:lastRenderedPageBreak/>
         <w:t>Modify the code that do</w:t>
       </w:r>
       <w:r>
@@ -3737,7 +4055,6 @@
           <w:rFonts w:ascii="Times New Roman" w:eastAsia="Times New Roman" w:hAnsi="Times New Roman" w:cs="Times New Roman"/>
           <w:lang w:val="en-IN" w:eastAsia="en-IN"/>
         </w:rPr>
-        <w:lastRenderedPageBreak/>
         <w:t xml:space="preserve">    </w:t>
       </w:r>
       <w:r>
@@ -9853,6 +10170,7 @@
                 <w:szCs w:val="16"/>
                 <w:lang w:val="en-IN" w:eastAsia="en-IN"/>
               </w:rPr>
+              <w:lastRenderedPageBreak/>
               <w:t xml:space="preserve">cluster0 </w:t>
             </w:r>
           </w:p>
@@ -12189,7 +12507,6 @@
                 <w:szCs w:val="16"/>
                 <w:lang w:val="en-IN" w:eastAsia="en-IN"/>
               </w:rPr>
-              <w:lastRenderedPageBreak/>
               <w:t xml:space="preserve">cluster0 </w:t>
             </w:r>
           </w:p>
@@ -14805,6 +15122,7 @@
         <w:rPr>
           <w:highlight w:val="yellow"/>
         </w:rPr>
+        <w:lastRenderedPageBreak/>
         <w:t>Were you able to find related scientific publications, and did the authors you found both inside the dataset and using Google Scholar have a high degree of overlap with the existing Polar dataset?</w:t>
       </w:r>
     </w:p>
@@ -14818,8 +15136,6 @@
           <w:lang w:val="en-IN" w:eastAsia="en-IN"/>
         </w:rPr>
       </w:pPr>
-      <w:bookmarkStart w:id="0" w:name="_GoBack"/>
-      <w:bookmarkEnd w:id="0"/>
     </w:p>
     <w:sectPr>
       <w:pgSz w:w="12240" w:h="15840" w:code="1"/>

</xml_diff>

<commit_message>
updated report as on 040416 1947hrs
</commit_message>
<xml_diff>
--- a/CS599 Assignment 1- Report 040116.docx
+++ b/CS599 Assignment 1- Report 040116.docx
@@ -445,7 +445,7 @@
           <w:sz w:val="24"/>
           <w:szCs w:val="24"/>
         </w:rPr>
-        <w:t>/03</w:t>
+        <w:t>/04</w:t>
       </w:r>
       <w:r>
         <w:rPr>
@@ -1170,43 +1170,7 @@
                 <w:szCs w:val="22"/>
                 <w:lang w:val="en-IN" w:eastAsia="en-IN"/>
               </w:rPr>
-              <w:t xml:space="preserve"> that tell whether documents to be parsed are in CBOR</w:t>
-            </w:r>
-            <w:r>
-              <w:rPr>
-                <w:rFonts w:ascii="Times New Roman" w:hAnsi="Times New Roman" w:cs="Times New Roman"/>
-                <w:sz w:val="22"/>
-                <w:szCs w:val="22"/>
-                <w:lang w:val="en-IN" w:eastAsia="en-IN"/>
-              </w:rPr>
-              <w:t xml:space="preserve"> </w:t>
-            </w:r>
-            <w:r>
-              <w:rPr>
-                <w:rFonts w:ascii="Times New Roman" w:hAnsi="Times New Roman" w:cs="Times New Roman"/>
-                <w:sz w:val="22"/>
-                <w:szCs w:val="22"/>
-                <w:lang w:val="en-IN" w:eastAsia="en-IN"/>
-              </w:rPr>
-              <w:t>Format, for</w:t>
-            </w:r>
-            <w:r>
-              <w:rPr>
-                <w:rFonts w:ascii="Times New Roman" w:hAnsi="Times New Roman" w:cs="Times New Roman"/>
-                <w:sz w:val="22"/>
-                <w:szCs w:val="22"/>
-                <w:lang w:val="en-IN" w:eastAsia="en-IN"/>
-              </w:rPr>
-              <w:t xml:space="preserve"> </w:t>
-            </w:r>
-            <w:r>
-              <w:rPr>
-                <w:rFonts w:ascii="Times New Roman" w:hAnsi="Times New Roman" w:cs="Times New Roman"/>
-                <w:sz w:val="22"/>
-                <w:szCs w:val="22"/>
-                <w:lang w:val="en-IN" w:eastAsia="en-IN"/>
-              </w:rPr>
-              <w:t>parsing data in common-crawl (default : false)</w:t>
+              <w:t xml:space="preserve"> that tell whether documents to be parsed are in CBOR Format, for parsing data in common-crawl (default : false)</w:t>
             </w:r>
             <w:r>
               <w:rPr>
@@ -6063,8 +6027,6 @@
           </wp:inline>
         </w:drawing>
       </w:r>
-      <w:bookmarkStart w:id="0" w:name="_GoBack"/>
-      <w:bookmarkEnd w:id="0"/>
     </w:p>
     <w:p>
       <w:pPr>
@@ -7009,6 +6971,18 @@
         <w:jc w:val="center"/>
         <w:rPr>
           <w:rFonts w:ascii="Times New Roman" w:eastAsia="Times New Roman" w:hAnsi="Times New Roman" w:cs="Times New Roman"/>
+          <w:sz w:val="4"/>
+          <w:szCs w:val="4"/>
+          <w:lang w:val="en-IN" w:eastAsia="en-IN"/>
+        </w:rPr>
+      </w:pPr>
+    </w:p>
+    <w:p>
+      <w:pPr>
+        <w:spacing w:after="0" w:line="276" w:lineRule="auto"/>
+        <w:jc w:val="center"/>
+        <w:rPr>
+          <w:rFonts w:ascii="Times New Roman" w:eastAsia="Times New Roman" w:hAnsi="Times New Roman" w:cs="Times New Roman"/>
           <w:lang w:val="en-IN" w:eastAsia="en-IN"/>
         </w:rPr>
       </w:pPr>
@@ -7365,146 +7339,543 @@
         <w:rPr>
           <w:rFonts w:ascii="Times New Roman" w:hAnsi="Times New Roman" w:cs="Times New Roman"/>
         </w:rPr>
-        <w:t xml:space="preserve">The following D3 visualizations represent our extracted features using the parsers developed throughout the past month. </w:t>
+        <w:t>The following D3 visualizations represent our extracted features</w:t>
+      </w:r>
+      <w:r>
+        <w:rPr>
+          <w:rFonts w:ascii="Times New Roman" w:hAnsi="Times New Roman" w:cs="Times New Roman"/>
+        </w:rPr>
+        <w:t xml:space="preserve"> and some analysis on them</w:t>
+      </w:r>
+      <w:r>
+        <w:rPr>
+          <w:rFonts w:ascii="Times New Roman" w:hAnsi="Times New Roman" w:cs="Times New Roman"/>
+        </w:rPr>
+        <w:t xml:space="preserve"> using the parsers developed throughout the past month. </w:t>
       </w:r>
     </w:p>
     <w:p>
       <w:pPr>
         <w:pStyle w:val="ListParagraph"/>
         <w:widowControl w:val="0"/>
-        <w:numPr>
-          <w:ilvl w:val="0"/>
-          <w:numId w:val="33"/>
-        </w:numPr>
         <w:autoSpaceDE w:val="0"/>
         <w:autoSpaceDN w:val="0"/>
         <w:adjustRightInd w:val="0"/>
         <w:spacing w:after="0"/>
-        <w:rPr>
-          <w:rFonts w:ascii="Times New Roman" w:hAnsi="Times New Roman" w:cs="Times New Roman"/>
-        </w:rPr>
-      </w:pPr>
-      <w:r>
-        <w:rPr>
-          <w:rFonts w:ascii="Times New Roman" w:hAnsi="Times New Roman" w:cs="Times New Roman"/>
-        </w:rPr>
-        <w:t>Fig 1, Explanation</w:t>
-      </w:r>
-    </w:p>
+        <w:ind w:left="630"/>
+        <w:rPr>
+          <w:rFonts w:ascii="Times New Roman" w:hAnsi="Times New Roman" w:cs="Times New Roman"/>
+        </w:rPr>
+      </w:pPr>
+    </w:p>
+    <w:tbl>
+      <w:tblPr>
+        <w:tblStyle w:val="TableGrid"/>
+        <w:tblW w:w="0" w:type="auto"/>
+        <w:tblInd w:w="630" w:type="dxa"/>
+        <w:tblLook w:val="04A0" w:firstRow="1" w:lastRow="0" w:firstColumn="1" w:lastColumn="0" w:noHBand="0" w:noVBand="1"/>
+      </w:tblPr>
+      <w:tblGrid>
+        <w:gridCol w:w="2898"/>
+        <w:gridCol w:w="7776"/>
+      </w:tblGrid>
+      <w:tr>
+        <w:tc>
+          <w:tcPr>
+            <w:tcW w:w="2898" w:type="dxa"/>
+          </w:tcPr>
+          <w:p>
+            <w:pPr>
+              <w:pStyle w:val="ListParagraph"/>
+              <w:widowControl w:val="0"/>
+              <w:autoSpaceDE w:val="0"/>
+              <w:autoSpaceDN w:val="0"/>
+              <w:adjustRightInd w:val="0"/>
+              <w:spacing w:line="276" w:lineRule="auto"/>
+              <w:ind w:left="0"/>
+              <w:rPr>
+                <w:rFonts w:ascii="Times New Roman" w:hAnsi="Times New Roman" w:cs="Times New Roman"/>
+                <w:b/>
+                <w:sz w:val="22"/>
+                <w:szCs w:val="22"/>
+              </w:rPr>
+            </w:pPr>
+            <w:r>
+              <w:rPr>
+                <w:rFonts w:ascii="Times New Roman" w:hAnsi="Times New Roman" w:cs="Times New Roman"/>
+                <w:b/>
+                <w:sz w:val="22"/>
+                <w:szCs w:val="22"/>
+              </w:rPr>
+              <w:t>Visualization</w:t>
+            </w:r>
+          </w:p>
+          <w:p>
+            <w:pPr>
+              <w:pStyle w:val="ListParagraph"/>
+              <w:widowControl w:val="0"/>
+              <w:autoSpaceDE w:val="0"/>
+              <w:autoSpaceDN w:val="0"/>
+              <w:adjustRightInd w:val="0"/>
+              <w:spacing w:line="276" w:lineRule="auto"/>
+              <w:ind w:left="0"/>
+              <w:rPr>
+                <w:rFonts w:ascii="Times New Roman" w:hAnsi="Times New Roman" w:cs="Times New Roman"/>
+                <w:b/>
+                <w:sz w:val="22"/>
+                <w:szCs w:val="22"/>
+              </w:rPr>
+            </w:pPr>
+          </w:p>
+        </w:tc>
+        <w:tc>
+          <w:tcPr>
+            <w:tcW w:w="7776" w:type="dxa"/>
+          </w:tcPr>
+          <w:p>
+            <w:pPr>
+              <w:pStyle w:val="ListParagraph"/>
+              <w:widowControl w:val="0"/>
+              <w:autoSpaceDE w:val="0"/>
+              <w:autoSpaceDN w:val="0"/>
+              <w:adjustRightInd w:val="0"/>
+              <w:spacing w:line="276" w:lineRule="auto"/>
+              <w:ind w:left="0"/>
+              <w:rPr>
+                <w:rFonts w:ascii="Times New Roman" w:hAnsi="Times New Roman" w:cs="Times New Roman"/>
+                <w:b/>
+                <w:sz w:val="22"/>
+                <w:szCs w:val="22"/>
+              </w:rPr>
+            </w:pPr>
+            <w:r>
+              <w:rPr>
+                <w:rFonts w:ascii="Times New Roman" w:hAnsi="Times New Roman" w:cs="Times New Roman"/>
+                <w:b/>
+                <w:sz w:val="22"/>
+                <w:szCs w:val="22"/>
+              </w:rPr>
+              <w:t>Explanation</w:t>
+            </w:r>
+          </w:p>
+        </w:tc>
+      </w:tr>
+      <w:tr>
+        <w:tc>
+          <w:tcPr>
+            <w:tcW w:w="2898" w:type="dxa"/>
+          </w:tcPr>
+          <w:p>
+            <w:pPr>
+              <w:pStyle w:val="ListParagraph"/>
+              <w:widowControl w:val="0"/>
+              <w:numPr>
+                <w:ilvl w:val="1"/>
+                <w:numId w:val="39"/>
+              </w:numPr>
+              <w:autoSpaceDE w:val="0"/>
+              <w:autoSpaceDN w:val="0"/>
+              <w:adjustRightInd w:val="0"/>
+              <w:spacing w:before="60" w:after="60" w:line="276" w:lineRule="auto"/>
+              <w:jc w:val="both"/>
+              <w:rPr>
+                <w:rFonts w:ascii="Times New Roman" w:hAnsi="Times New Roman" w:cs="Times New Roman"/>
+                <w:sz w:val="22"/>
+                <w:szCs w:val="22"/>
+              </w:rPr>
+            </w:pPr>
+            <w:r>
+              <w:rPr>
+                <w:rFonts w:ascii="Times New Roman" w:hAnsi="Times New Roman" w:cs="Times New Roman"/>
+                <w:sz w:val="22"/>
+                <w:szCs w:val="22"/>
+              </w:rPr>
+              <w:t>SWEET Concept</w:t>
+            </w:r>
+          </w:p>
+        </w:tc>
+        <w:tc>
+          <w:tcPr>
+            <w:tcW w:w="7776" w:type="dxa"/>
+          </w:tcPr>
+          <w:p>
+            <w:pPr>
+              <w:pStyle w:val="ListParagraph"/>
+              <w:widowControl w:val="0"/>
+              <w:autoSpaceDE w:val="0"/>
+              <w:autoSpaceDN w:val="0"/>
+              <w:adjustRightInd w:val="0"/>
+              <w:spacing w:before="60" w:after="60" w:line="276" w:lineRule="auto"/>
+              <w:ind w:left="0"/>
+              <w:rPr>
+                <w:rFonts w:ascii="Times New Roman" w:hAnsi="Times New Roman" w:cs="Times New Roman"/>
+                <w:sz w:val="22"/>
+                <w:szCs w:val="22"/>
+              </w:rPr>
+            </w:pPr>
+            <w:r>
+              <w:rPr>
+                <w:rFonts w:ascii="Times New Roman" w:hAnsi="Times New Roman" w:cs="Times New Roman"/>
+                <w:sz w:val="22"/>
+                <w:szCs w:val="22"/>
+              </w:rPr>
+              <w:t>Gives a count analysis on the extracted SWEET terms from the text.</w:t>
+            </w:r>
+            <w:r>
+              <w:rPr>
+                <w:rFonts w:ascii="Times New Roman" w:hAnsi="Times New Roman" w:cs="Times New Roman"/>
+                <w:sz w:val="22"/>
+                <w:szCs w:val="22"/>
+              </w:rPr>
+              <w:t xml:space="preserve"> Restricted to top 100 results.</w:t>
+            </w:r>
+            <w:r>
+              <w:rPr>
+                <w:rFonts w:ascii="Times New Roman" w:hAnsi="Times New Roman" w:cs="Times New Roman"/>
+                <w:sz w:val="22"/>
+                <w:szCs w:val="22"/>
+              </w:rPr>
+              <w:t xml:space="preserve"> File Name: sweetOntologyCountBarChart.html</w:t>
+            </w:r>
+          </w:p>
+        </w:tc>
+      </w:tr>
+      <w:tr>
+        <w:tc>
+          <w:tcPr>
+            <w:tcW w:w="2898" w:type="dxa"/>
+          </w:tcPr>
+          <w:p>
+            <w:pPr>
+              <w:pStyle w:val="ListParagraph"/>
+              <w:widowControl w:val="0"/>
+              <w:numPr>
+                <w:ilvl w:val="1"/>
+                <w:numId w:val="39"/>
+              </w:numPr>
+              <w:autoSpaceDE w:val="0"/>
+              <w:autoSpaceDN w:val="0"/>
+              <w:adjustRightInd w:val="0"/>
+              <w:spacing w:before="60" w:after="60" w:line="276" w:lineRule="auto"/>
+              <w:rPr>
+                <w:rFonts w:ascii="Times New Roman" w:hAnsi="Times New Roman" w:cs="Times New Roman"/>
+                <w:sz w:val="22"/>
+                <w:szCs w:val="22"/>
+              </w:rPr>
+            </w:pPr>
+            <w:r>
+              <w:rPr>
+                <w:rFonts w:ascii="Times New Roman" w:hAnsi="Times New Roman" w:cs="Times New Roman"/>
+                <w:sz w:val="22"/>
+                <w:szCs w:val="22"/>
+              </w:rPr>
+              <w:t>Grobid + Google Scholar</w:t>
+            </w:r>
+          </w:p>
+        </w:tc>
+        <w:tc>
+          <w:tcPr>
+            <w:tcW w:w="7776" w:type="dxa"/>
+          </w:tcPr>
+          <w:p>
+            <w:pPr>
+              <w:pStyle w:val="ListParagraph"/>
+              <w:widowControl w:val="0"/>
+              <w:autoSpaceDE w:val="0"/>
+              <w:autoSpaceDN w:val="0"/>
+              <w:adjustRightInd w:val="0"/>
+              <w:spacing w:before="60" w:after="60" w:line="276" w:lineRule="auto"/>
+              <w:ind w:left="0"/>
+              <w:rPr>
+                <w:rFonts w:ascii="Times New Roman" w:hAnsi="Times New Roman" w:cs="Times New Roman"/>
+                <w:sz w:val="22"/>
+                <w:szCs w:val="22"/>
+              </w:rPr>
+            </w:pPr>
+            <w:r>
+              <w:rPr>
+                <w:rFonts w:ascii="Times New Roman" w:hAnsi="Times New Roman" w:cs="Times New Roman"/>
+                <w:sz w:val="22"/>
+                <w:szCs w:val="22"/>
+              </w:rPr>
+              <w:t>A dendogram of publications with authors and authors of related publications. Helped in finding overlap between authors in related publications.</w:t>
+            </w:r>
+            <w:r>
+              <w:rPr>
+                <w:rFonts w:ascii="Times New Roman" w:hAnsi="Times New Roman" w:cs="Times New Roman"/>
+                <w:sz w:val="22"/>
+                <w:szCs w:val="22"/>
+              </w:rPr>
+              <w:t xml:space="preserve"> File Name: relatedPublicationsDendogram.html</w:t>
+            </w:r>
+          </w:p>
+        </w:tc>
+      </w:tr>
+      <w:tr>
+        <w:tc>
+          <w:tcPr>
+            <w:tcW w:w="2898" w:type="dxa"/>
+          </w:tcPr>
+          <w:p>
+            <w:pPr>
+              <w:pStyle w:val="ListParagraph"/>
+              <w:widowControl w:val="0"/>
+              <w:numPr>
+                <w:ilvl w:val="1"/>
+                <w:numId w:val="39"/>
+              </w:numPr>
+              <w:autoSpaceDE w:val="0"/>
+              <w:autoSpaceDN w:val="0"/>
+              <w:adjustRightInd w:val="0"/>
+              <w:spacing w:before="60" w:after="60" w:line="276" w:lineRule="auto"/>
+              <w:rPr>
+                <w:rFonts w:ascii="Times New Roman" w:hAnsi="Times New Roman" w:cs="Times New Roman"/>
+                <w:sz w:val="22"/>
+                <w:szCs w:val="22"/>
+              </w:rPr>
+            </w:pPr>
+            <w:r>
+              <w:rPr>
+                <w:rFonts w:ascii="Times New Roman" w:hAnsi="Times New Roman" w:cs="Times New Roman"/>
+                <w:sz w:val="22"/>
+                <w:szCs w:val="22"/>
+              </w:rPr>
+              <w:t>Metadata Score Analysis</w:t>
+            </w:r>
+          </w:p>
+        </w:tc>
+        <w:tc>
+          <w:tcPr>
+            <w:tcW w:w="7776" w:type="dxa"/>
+          </w:tcPr>
+          <w:p>
+            <w:pPr>
+              <w:pStyle w:val="ListParagraph"/>
+              <w:widowControl w:val="0"/>
+              <w:autoSpaceDE w:val="0"/>
+              <w:autoSpaceDN w:val="0"/>
+              <w:adjustRightInd w:val="0"/>
+              <w:spacing w:before="60" w:after="60" w:line="276" w:lineRule="auto"/>
+              <w:ind w:left="0"/>
+              <w:rPr>
+                <w:rFonts w:ascii="Times New Roman" w:hAnsi="Times New Roman" w:cs="Times New Roman"/>
+                <w:sz w:val="22"/>
+                <w:szCs w:val="22"/>
+              </w:rPr>
+            </w:pPr>
+            <w:r>
+              <w:rPr>
+                <w:rFonts w:ascii="Times New Roman" w:hAnsi="Times New Roman" w:cs="Times New Roman"/>
+                <w:sz w:val="22"/>
+                <w:szCs w:val="22"/>
+              </w:rPr>
+              <w:t>Gives a visual representation of Metadata score based on number of fields present. The larger the circle, the higher the score.</w:t>
+            </w:r>
+            <w:r>
+              <w:rPr>
+                <w:rFonts w:ascii="Times New Roman" w:hAnsi="Times New Roman" w:cs="Times New Roman"/>
+                <w:sz w:val="22"/>
+                <w:szCs w:val="22"/>
+              </w:rPr>
+              <w:t xml:space="preserve"> File Name: metadataScoreCirclePacking.html</w:t>
+            </w:r>
+          </w:p>
+        </w:tc>
+      </w:tr>
+      <w:tr>
+        <w:tc>
+          <w:tcPr>
+            <w:tcW w:w="2898" w:type="dxa"/>
+          </w:tcPr>
+          <w:p>
+            <w:pPr>
+              <w:pStyle w:val="ListParagraph"/>
+              <w:widowControl w:val="0"/>
+              <w:numPr>
+                <w:ilvl w:val="1"/>
+                <w:numId w:val="39"/>
+              </w:numPr>
+              <w:autoSpaceDE w:val="0"/>
+              <w:autoSpaceDN w:val="0"/>
+              <w:adjustRightInd w:val="0"/>
+              <w:spacing w:before="60" w:after="60" w:line="276" w:lineRule="auto"/>
+              <w:rPr>
+                <w:rFonts w:ascii="Times New Roman" w:hAnsi="Times New Roman" w:cs="Times New Roman"/>
+                <w:sz w:val="22"/>
+                <w:szCs w:val="22"/>
+              </w:rPr>
+            </w:pPr>
+            <w:r>
+              <w:rPr>
+                <w:rFonts w:ascii="Times New Roman" w:hAnsi="Times New Roman" w:cs="Times New Roman"/>
+                <w:sz w:val="22"/>
+                <w:szCs w:val="22"/>
+              </w:rPr>
+              <w:t>Measurement Extraction</w:t>
+            </w:r>
+          </w:p>
+        </w:tc>
+        <w:tc>
+          <w:tcPr>
+            <w:tcW w:w="7776" w:type="dxa"/>
+          </w:tcPr>
+          <w:p>
+            <w:pPr>
+              <w:pStyle w:val="ListParagraph"/>
+              <w:widowControl w:val="0"/>
+              <w:autoSpaceDE w:val="0"/>
+              <w:autoSpaceDN w:val="0"/>
+              <w:adjustRightInd w:val="0"/>
+              <w:spacing w:before="60" w:after="60" w:line="276" w:lineRule="auto"/>
+              <w:ind w:left="0"/>
+              <w:rPr>
+                <w:rFonts w:ascii="Times New Roman" w:hAnsi="Times New Roman" w:cs="Times New Roman"/>
+                <w:sz w:val="22"/>
+                <w:szCs w:val="22"/>
+              </w:rPr>
+            </w:pPr>
+            <w:r>
+              <w:rPr>
+                <w:rFonts w:ascii="Times New Roman" w:hAnsi="Times New Roman" w:cs="Times New Roman"/>
+                <w:sz w:val="22"/>
+                <w:szCs w:val="22"/>
+              </w:rPr>
+              <w:t>Gives a count analysis of various types of measurement terminologies extracted from the data</w:t>
+            </w:r>
+            <w:r>
+              <w:rPr>
+                <w:rFonts w:ascii="Times New Roman" w:hAnsi="Times New Roman" w:cs="Times New Roman"/>
+                <w:sz w:val="22"/>
+                <w:szCs w:val="22"/>
+              </w:rPr>
+              <w:t>. File Name: measurementCountBarChart.html</w:t>
+            </w:r>
+          </w:p>
+        </w:tc>
+      </w:tr>
+      <w:tr>
+        <w:tc>
+          <w:tcPr>
+            <w:tcW w:w="2898" w:type="dxa"/>
+          </w:tcPr>
+          <w:p>
+            <w:pPr>
+              <w:pStyle w:val="ListParagraph"/>
+              <w:widowControl w:val="0"/>
+              <w:numPr>
+                <w:ilvl w:val="1"/>
+                <w:numId w:val="39"/>
+              </w:numPr>
+              <w:autoSpaceDE w:val="0"/>
+              <w:autoSpaceDN w:val="0"/>
+              <w:adjustRightInd w:val="0"/>
+              <w:spacing w:before="60" w:after="60" w:line="276" w:lineRule="auto"/>
+              <w:rPr>
+                <w:rFonts w:ascii="Times New Roman" w:hAnsi="Times New Roman" w:cs="Times New Roman"/>
+              </w:rPr>
+            </w:pPr>
+            <w:r>
+              <w:rPr>
+                <w:rFonts w:ascii="Times New Roman" w:hAnsi="Times New Roman" w:cs="Times New Roman"/>
+                <w:sz w:val="22"/>
+                <w:szCs w:val="22"/>
+              </w:rPr>
+              <w:t>Geo Location Analysis</w:t>
+            </w:r>
+          </w:p>
+        </w:tc>
+        <w:tc>
+          <w:tcPr>
+            <w:tcW w:w="7776" w:type="dxa"/>
+          </w:tcPr>
+          <w:p>
+            <w:pPr>
+              <w:pStyle w:val="ListParagraph"/>
+              <w:widowControl w:val="0"/>
+              <w:autoSpaceDE w:val="0"/>
+              <w:autoSpaceDN w:val="0"/>
+              <w:adjustRightInd w:val="0"/>
+              <w:spacing w:before="60" w:after="60" w:line="276" w:lineRule="auto"/>
+              <w:ind w:left="0"/>
+              <w:rPr>
+                <w:rFonts w:ascii="Times New Roman" w:hAnsi="Times New Roman" w:cs="Times New Roman"/>
+              </w:rPr>
+            </w:pPr>
+            <w:r>
+              <w:rPr>
+                <w:rFonts w:ascii="Times New Roman" w:hAnsi="Times New Roman" w:cs="Times New Roman"/>
+                <w:sz w:val="22"/>
+                <w:szCs w:val="22"/>
+              </w:rPr>
+              <w:t>Gives an analysis of various locations extracted from the dataset. File Name: geoLocationCountPieChart.html</w:t>
+            </w:r>
+          </w:p>
+        </w:tc>
+      </w:tr>
+      <w:tr>
+        <w:trPr>
+          <w:trHeight w:val="305"/>
+        </w:trPr>
+        <w:tc>
+          <w:tcPr>
+            <w:tcW w:w="2898" w:type="dxa"/>
+          </w:tcPr>
+          <w:p>
+            <w:pPr>
+              <w:pStyle w:val="ListParagraph"/>
+              <w:widowControl w:val="0"/>
+              <w:numPr>
+                <w:ilvl w:val="1"/>
+                <w:numId w:val="39"/>
+              </w:numPr>
+              <w:autoSpaceDE w:val="0"/>
+              <w:autoSpaceDN w:val="0"/>
+              <w:adjustRightInd w:val="0"/>
+              <w:spacing w:before="60" w:after="60" w:line="276" w:lineRule="auto"/>
+              <w:rPr>
+                <w:rFonts w:ascii="Times New Roman" w:hAnsi="Times New Roman" w:cs="Times New Roman"/>
+                <w:sz w:val="22"/>
+                <w:szCs w:val="22"/>
+              </w:rPr>
+            </w:pPr>
+          </w:p>
+        </w:tc>
+        <w:tc>
+          <w:tcPr>
+            <w:tcW w:w="7776" w:type="dxa"/>
+          </w:tcPr>
+          <w:p>
+            <w:pPr>
+              <w:pStyle w:val="ListParagraph"/>
+              <w:widowControl w:val="0"/>
+              <w:autoSpaceDE w:val="0"/>
+              <w:autoSpaceDN w:val="0"/>
+              <w:adjustRightInd w:val="0"/>
+              <w:spacing w:before="60" w:after="60" w:line="276" w:lineRule="auto"/>
+              <w:ind w:left="0"/>
+              <w:rPr>
+                <w:rFonts w:ascii="Times New Roman" w:hAnsi="Times New Roman" w:cs="Times New Roman"/>
+                <w:sz w:val="22"/>
+                <w:szCs w:val="22"/>
+              </w:rPr>
+            </w:pPr>
+          </w:p>
+        </w:tc>
+      </w:tr>
+    </w:tbl>
     <w:p>
       <w:pPr>
         <w:pStyle w:val="ListParagraph"/>
         <w:widowControl w:val="0"/>
-        <w:numPr>
-          <w:ilvl w:val="0"/>
-          <w:numId w:val="33"/>
-        </w:numPr>
         <w:autoSpaceDE w:val="0"/>
         <w:autoSpaceDN w:val="0"/>
         <w:adjustRightInd w:val="0"/>
         <w:spacing w:after="0"/>
-        <w:rPr>
-          <w:rFonts w:ascii="Times New Roman" w:hAnsi="Times New Roman" w:cs="Times New Roman"/>
-        </w:rPr>
-      </w:pPr>
-      <w:r>
-        <w:rPr>
-          <w:rFonts w:ascii="Times New Roman" w:hAnsi="Times New Roman" w:cs="Times New Roman"/>
-        </w:rPr>
-        <w:t>Fig 2, Explanation</w:t>
-      </w:r>
-    </w:p>
-    <w:p>
-      <w:pPr>
-        <w:pStyle w:val="ListParagraph"/>
-        <w:widowControl w:val="0"/>
-        <w:numPr>
-          <w:ilvl w:val="0"/>
-          <w:numId w:val="33"/>
-        </w:numPr>
-        <w:autoSpaceDE w:val="0"/>
-        <w:autoSpaceDN w:val="0"/>
-        <w:adjustRightInd w:val="0"/>
-        <w:spacing w:after="0"/>
-        <w:rPr>
-          <w:rFonts w:ascii="Times New Roman" w:hAnsi="Times New Roman" w:cs="Times New Roman"/>
-        </w:rPr>
-      </w:pPr>
-      <w:r>
-        <w:rPr>
-          <w:rFonts w:ascii="Times New Roman" w:hAnsi="Times New Roman" w:cs="Times New Roman"/>
-        </w:rPr>
-        <w:t>Fig 3, Explanation</w:t>
-      </w:r>
-    </w:p>
-    <w:p>
-      <w:pPr>
-        <w:pStyle w:val="ListParagraph"/>
-        <w:widowControl w:val="0"/>
-        <w:numPr>
-          <w:ilvl w:val="0"/>
-          <w:numId w:val="33"/>
-        </w:numPr>
-        <w:autoSpaceDE w:val="0"/>
-        <w:autoSpaceDN w:val="0"/>
-        <w:adjustRightInd w:val="0"/>
-        <w:spacing w:after="0"/>
-        <w:rPr>
-          <w:rFonts w:ascii="Times New Roman" w:hAnsi="Times New Roman" w:cs="Times New Roman"/>
-        </w:rPr>
-      </w:pPr>
-      <w:r>
-        <w:rPr>
-          <w:rFonts w:ascii="Times New Roman" w:hAnsi="Times New Roman" w:cs="Times New Roman"/>
-        </w:rPr>
-        <w:t>Fig 4, Explanation</w:t>
-      </w:r>
-    </w:p>
-    <w:p>
-      <w:pPr>
-        <w:pStyle w:val="ListParagraph"/>
-        <w:widowControl w:val="0"/>
-        <w:numPr>
-          <w:ilvl w:val="0"/>
-          <w:numId w:val="33"/>
-        </w:numPr>
-        <w:autoSpaceDE w:val="0"/>
-        <w:autoSpaceDN w:val="0"/>
-        <w:adjustRightInd w:val="0"/>
-        <w:spacing w:after="0"/>
-        <w:rPr>
-          <w:rFonts w:ascii="Times New Roman" w:hAnsi="Times New Roman" w:cs="Times New Roman"/>
-        </w:rPr>
-      </w:pPr>
-      <w:r>
-        <w:rPr>
-          <w:rFonts w:ascii="Times New Roman" w:hAnsi="Times New Roman" w:cs="Times New Roman"/>
-        </w:rPr>
-        <w:t>Fig 5, Explanation</w:t>
-      </w:r>
-    </w:p>
-    <w:p>
-      <w:pPr>
-        <w:pStyle w:val="ListParagraph"/>
-        <w:widowControl w:val="0"/>
-        <w:numPr>
-          <w:ilvl w:val="0"/>
-          <w:numId w:val="33"/>
-        </w:numPr>
-        <w:autoSpaceDE w:val="0"/>
-        <w:autoSpaceDN w:val="0"/>
-        <w:adjustRightInd w:val="0"/>
-        <w:spacing w:after="0"/>
-        <w:rPr>
-          <w:rFonts w:ascii="Times New Roman" w:hAnsi="Times New Roman" w:cs="Times New Roman"/>
-        </w:rPr>
-      </w:pPr>
-      <w:r>
-        <w:rPr>
-          <w:rFonts w:ascii="Times New Roman" w:hAnsi="Times New Roman" w:cs="Times New Roman"/>
-        </w:rPr>
-        <w:t>Fig 6, Explanation</w:t>
-      </w:r>
+        <w:ind w:left="630"/>
+        <w:rPr>
+          <w:rFonts w:ascii="Times New Roman" w:hAnsi="Times New Roman" w:cs="Times New Roman"/>
+        </w:rPr>
+      </w:pPr>
     </w:p>
     <w:p>
       <w:pPr>
@@ -7531,6 +7902,8 @@
           <w:rFonts w:ascii="Times New Roman" w:hAnsi="Times New Roman" w:cs="Times New Roman"/>
         </w:rPr>
       </w:pPr>
+      <w:bookmarkStart w:id="0" w:name="_GoBack"/>
+      <w:bookmarkEnd w:id="0"/>
     </w:p>
     <w:p>
       <w:pPr>
@@ -7704,6 +8077,7 @@
           <w:highlight w:val="yellow"/>
           <w:lang w:val="en-IN" w:eastAsia="en-IN"/>
         </w:rPr>
+        <w:lastRenderedPageBreak/>
         <w:t>Search Box- allows both the locations and documents to be returned in a search list</w:t>
       </w:r>
     </w:p>
@@ -7935,7 +8309,6 @@
         <w:rPr>
           <w:highlight w:val="yellow"/>
         </w:rPr>
-        <w:lastRenderedPageBreak/>
         <w:t xml:space="preserve">Did the D3 interactive visualizations help you understand the data? </w:t>
       </w:r>
     </w:p>
@@ -10256,7 +10629,7 @@
   <w:abstractNum w:abstractNumId="25" w15:restartNumberingAfterBreak="0">
     <w:nsid w:val="4B485AE0"/>
     <w:multiLevelType w:val="multilevel"/>
-    <w:tmpl w:val="DDFA70A8"/>
+    <w:tmpl w:val="D8C23742"/>
     <w:lvl w:ilvl="0">
       <w:start w:val="1"/>
       <w:numFmt w:val="lowerLetter"/>
@@ -10272,17 +10645,17 @@
         <w:rFonts w:ascii="Times New Roman" w:eastAsia="Times New Roman" w:hAnsi="Times New Roman" w:cs="Times New Roman"/>
       </w:rPr>
     </w:lvl>
-    <w:lvl w:ilvl="1" w:tentative="1">
+    <w:lvl w:ilvl="1">
       <w:start w:val="1"/>
       <w:numFmt w:val="decimal"/>
       <w:lvlText w:val="%2."/>
       <w:lvlJc w:val="left"/>
       <w:pPr>
-        <w:tabs>
-          <w:tab w:val="num" w:pos="1710"/>
-        </w:tabs>
-        <w:ind w:left="1710" w:hanging="360"/>
-      </w:pPr>
+        <w:ind w:left="360" w:hanging="360"/>
+      </w:pPr>
+      <w:rPr>
+        <w:rFonts w:hint="default"/>
+      </w:rPr>
     </w:lvl>
     <w:lvl w:ilvl="2" w:tentative="1">
       <w:start w:val="1"/>

</xml_diff>